<commit_message>
Make paragraph justified by both margins
</commit_message>
<xml_diff>
--- a/styles.doc/NIH_grant_style.docx
+++ b/styles.doc/NIH_grant_style.docx
@@ -1,13 +1,11 @@
 
 <file path=word/document.xml><?xml version="1.0" encoding="utf-8"?>
-<w:document xmlns:wpc="http://schemas.microsoft.com/office/word/2010/wordprocessingCanvas" xmlns:mo="http://schemas.microsoft.com/office/mac/office/2008/main" xmlns:mc="http://schemas.openxmlformats.org/markup-compatibility/2006" xmlns:mv="urn:schemas-microsoft-com:mac:vml" xmlns:o="urn:schemas-microsoft-com:office:office" xmlns:r="http://schemas.openxmlformats.org/officeDocument/2006/relationships" xmlns:m="http://schemas.openxmlformats.org/officeDocument/2006/math" xmlns:v="urn:schemas-microsoft-com:vml" xmlns:wp14="http://schemas.microsoft.com/office/word/2010/wordprocessingDrawing" xmlns:wp="http://schemas.openxmlformats.org/drawingml/2006/wordprocessingDrawing" xmlns:w10="urn:schemas-microsoft-com:office:word" xmlns:w="http://schemas.openxmlformats.org/wordprocessingml/2006/main" xmlns:w14="http://schemas.microsoft.com/office/word/2010/wordml" xmlns:w15="http://schemas.microsoft.com/office/word/2012/wordml" xmlns:wpg="http://schemas.microsoft.com/office/word/2010/wordprocessingGroup" xmlns:wpi="http://schemas.microsoft.com/office/word/2010/wordprocessingInk" xmlns:wne="http://schemas.microsoft.com/office/word/2006/wordml" xmlns:wps="http://schemas.microsoft.com/office/word/2010/wordprocessingShape" mc:Ignorable="w14 w15 wp14">
+<w:document xmlns:wpc="http://schemas.microsoft.com/office/word/2010/wordprocessingCanvas" xmlns:cx="http://schemas.microsoft.com/office/drawing/2014/chartex" xmlns:cx1="http://schemas.microsoft.com/office/drawing/2015/9/8/chartex" xmlns:cx2="http://schemas.microsoft.com/office/drawing/2015/10/21/chartex" xmlns:cx3="http://schemas.microsoft.com/office/drawing/2016/5/9/chartex" xmlns:cx4="http://schemas.microsoft.com/office/drawing/2016/5/10/chartex" xmlns:cx5="http://schemas.microsoft.com/office/drawing/2016/5/11/chartex" xmlns:cx6="http://schemas.microsoft.com/office/drawing/2016/5/12/chartex" xmlns:cx7="http://schemas.microsoft.com/office/drawing/2016/5/13/chartex" xmlns:cx8="http://schemas.microsoft.com/office/drawing/2016/5/14/chartex" xmlns:mc="http://schemas.openxmlformats.org/markup-compatibility/2006" xmlns:aink="http://schemas.microsoft.com/office/drawing/2016/ink" xmlns:am3d="http://schemas.microsoft.com/office/drawing/2017/model3d" xmlns:o="urn:schemas-microsoft-com:office:office" xmlns:r="http://schemas.openxmlformats.org/officeDocument/2006/relationships" xmlns:m="http://schemas.openxmlformats.org/officeDocument/2006/math" xmlns:v="urn:schemas-microsoft-com:vml" xmlns:wp14="http://schemas.microsoft.com/office/word/2010/wordprocessingDrawing" xmlns:wp="http://schemas.openxmlformats.org/drawingml/2006/wordprocessingDrawing" xmlns:w10="urn:schemas-microsoft-com:office:word" xmlns:w="http://schemas.openxmlformats.org/wordprocessingml/2006/main" xmlns:w14="http://schemas.microsoft.com/office/word/2010/wordml" xmlns:w15="http://schemas.microsoft.com/office/word/2012/wordml" xmlns:w16cid="http://schemas.microsoft.com/office/word/2016/wordml/cid" xmlns:w16se="http://schemas.microsoft.com/office/word/2015/wordml/symex" xmlns:wpg="http://schemas.microsoft.com/office/word/2010/wordprocessingGroup" xmlns:wpi="http://schemas.microsoft.com/office/word/2010/wordprocessingInk" xmlns:wne="http://schemas.microsoft.com/office/word/2006/wordml" xmlns:wps="http://schemas.microsoft.com/office/word/2010/wordprocessingShape" mc:Ignorable="w14 w15 w16se w16cid wp14">
   <w:body>
     <w:p>
       <w:pPr>
         <w:pStyle w:val="Heading2"/>
       </w:pPr>
-      <w:bookmarkStart w:id="0" w:name="_GoBack"/>
-      <w:bookmarkEnd w:id="0"/>
       <w:proofErr w:type="spellStart"/>
       <w:r>
         <w:t>Druggable_nucleosome</w:t>
@@ -30,7 +28,12 @@
         <w:pStyle w:val="FirstParagraph"/>
       </w:pPr>
       <w:r>
-        <w:t xml:space="preserve">With dropping costs of sequencing technologies, tenths of </w:t>
+        <w:t>With dro</w:t>
+      </w:r>
+      <w:bookmarkStart w:id="0" w:name="_GoBack"/>
+      <w:bookmarkEnd w:id="0"/>
+      <w:r>
+        <w:t xml:space="preserve">pping costs of sequencing technologies, tenths of </w:t>
       </w:r>
       <w:proofErr w:type="gramStart"/>
       <w:r>
@@ -575,7 +578,7 @@
 </file>
 
 <file path=word/endnotes.xml><?xml version="1.0" encoding="utf-8"?>
-<w:endnotes xmlns:wpc="http://schemas.microsoft.com/office/word/2010/wordprocessingCanvas" xmlns:mo="http://schemas.microsoft.com/office/mac/office/2008/main" xmlns:mc="http://schemas.openxmlformats.org/markup-compatibility/2006" xmlns:mv="urn:schemas-microsoft-com:mac:vml" xmlns:o="urn:schemas-microsoft-com:office:office" xmlns:r="http://schemas.openxmlformats.org/officeDocument/2006/relationships" xmlns:m="http://schemas.openxmlformats.org/officeDocument/2006/math" xmlns:v="urn:schemas-microsoft-com:vml" xmlns:wp14="http://schemas.microsoft.com/office/word/2010/wordprocessingDrawing" xmlns:wp="http://schemas.openxmlformats.org/drawingml/2006/wordprocessingDrawing" xmlns:w10="urn:schemas-microsoft-com:office:word" xmlns:w="http://schemas.openxmlformats.org/wordprocessingml/2006/main" xmlns:w14="http://schemas.microsoft.com/office/word/2010/wordml" xmlns:w15="http://schemas.microsoft.com/office/word/2012/wordml" xmlns:wpg="http://schemas.microsoft.com/office/word/2010/wordprocessingGroup" xmlns:wpi="http://schemas.microsoft.com/office/word/2010/wordprocessingInk" xmlns:wne="http://schemas.microsoft.com/office/word/2006/wordml" xmlns:wps="http://schemas.microsoft.com/office/word/2010/wordprocessingShape" mc:Ignorable="w14 w15 wp14">
+<w:endnotes xmlns:wpc="http://schemas.microsoft.com/office/word/2010/wordprocessingCanvas" xmlns:cx="http://schemas.microsoft.com/office/drawing/2014/chartex" xmlns:cx1="http://schemas.microsoft.com/office/drawing/2015/9/8/chartex" xmlns:cx2="http://schemas.microsoft.com/office/drawing/2015/10/21/chartex" xmlns:cx3="http://schemas.microsoft.com/office/drawing/2016/5/9/chartex" xmlns:cx4="http://schemas.microsoft.com/office/drawing/2016/5/10/chartex" xmlns:cx5="http://schemas.microsoft.com/office/drawing/2016/5/11/chartex" xmlns:cx6="http://schemas.microsoft.com/office/drawing/2016/5/12/chartex" xmlns:cx7="http://schemas.microsoft.com/office/drawing/2016/5/13/chartex" xmlns:cx8="http://schemas.microsoft.com/office/drawing/2016/5/14/chartex" xmlns:mc="http://schemas.openxmlformats.org/markup-compatibility/2006" xmlns:aink="http://schemas.microsoft.com/office/drawing/2016/ink" xmlns:am3d="http://schemas.microsoft.com/office/drawing/2017/model3d" xmlns:o="urn:schemas-microsoft-com:office:office" xmlns:r="http://schemas.openxmlformats.org/officeDocument/2006/relationships" xmlns:m="http://schemas.openxmlformats.org/officeDocument/2006/math" xmlns:v="urn:schemas-microsoft-com:vml" xmlns:wp14="http://schemas.microsoft.com/office/word/2010/wordprocessingDrawing" xmlns:wp="http://schemas.openxmlformats.org/drawingml/2006/wordprocessingDrawing" xmlns:w10="urn:schemas-microsoft-com:office:word" xmlns:w="http://schemas.openxmlformats.org/wordprocessingml/2006/main" xmlns:w14="http://schemas.microsoft.com/office/word/2010/wordml" xmlns:w15="http://schemas.microsoft.com/office/word/2012/wordml" xmlns:w16cid="http://schemas.microsoft.com/office/word/2016/wordml/cid" xmlns:w16se="http://schemas.microsoft.com/office/word/2015/wordml/symex" xmlns:wpg="http://schemas.microsoft.com/office/word/2010/wordprocessingGroup" xmlns:wpi="http://schemas.microsoft.com/office/word/2010/wordprocessingInk" xmlns:wne="http://schemas.microsoft.com/office/word/2006/wordml" xmlns:wps="http://schemas.microsoft.com/office/word/2010/wordprocessingShape" mc:Ignorable="w14 w15 w16se w16cid wp14">
   <w:endnote w:type="separator" w:id="-1">
     <w:p>
       <w:r>
@@ -594,7 +597,7 @@
 </file>
 
 <file path=word/footnotes.xml><?xml version="1.0" encoding="utf-8"?>
-<w:footnotes xmlns:wpc="http://schemas.microsoft.com/office/word/2010/wordprocessingCanvas" xmlns:mo="http://schemas.microsoft.com/office/mac/office/2008/main" xmlns:mc="http://schemas.openxmlformats.org/markup-compatibility/2006" xmlns:mv="urn:schemas-microsoft-com:mac:vml" xmlns:o="urn:schemas-microsoft-com:office:office" xmlns:r="http://schemas.openxmlformats.org/officeDocument/2006/relationships" xmlns:m="http://schemas.openxmlformats.org/officeDocument/2006/math" xmlns:v="urn:schemas-microsoft-com:vml" xmlns:wp14="http://schemas.microsoft.com/office/word/2010/wordprocessingDrawing" xmlns:wp="http://schemas.openxmlformats.org/drawingml/2006/wordprocessingDrawing" xmlns:w10="urn:schemas-microsoft-com:office:word" xmlns:w="http://schemas.openxmlformats.org/wordprocessingml/2006/main" xmlns:w14="http://schemas.microsoft.com/office/word/2010/wordml" xmlns:w15="http://schemas.microsoft.com/office/word/2012/wordml" xmlns:wpg="http://schemas.microsoft.com/office/word/2010/wordprocessingGroup" xmlns:wpi="http://schemas.microsoft.com/office/word/2010/wordprocessingInk" xmlns:wne="http://schemas.microsoft.com/office/word/2006/wordml" xmlns:wps="http://schemas.microsoft.com/office/word/2010/wordprocessingShape" mc:Ignorable="w14 w15 wp14">
+<w:footnotes xmlns:wpc="http://schemas.microsoft.com/office/word/2010/wordprocessingCanvas" xmlns:cx="http://schemas.microsoft.com/office/drawing/2014/chartex" xmlns:cx1="http://schemas.microsoft.com/office/drawing/2015/9/8/chartex" xmlns:cx2="http://schemas.microsoft.com/office/drawing/2015/10/21/chartex" xmlns:cx3="http://schemas.microsoft.com/office/drawing/2016/5/9/chartex" xmlns:cx4="http://schemas.microsoft.com/office/drawing/2016/5/10/chartex" xmlns:cx5="http://schemas.microsoft.com/office/drawing/2016/5/11/chartex" xmlns:cx6="http://schemas.microsoft.com/office/drawing/2016/5/12/chartex" xmlns:cx7="http://schemas.microsoft.com/office/drawing/2016/5/13/chartex" xmlns:cx8="http://schemas.microsoft.com/office/drawing/2016/5/14/chartex" xmlns:mc="http://schemas.openxmlformats.org/markup-compatibility/2006" xmlns:aink="http://schemas.microsoft.com/office/drawing/2016/ink" xmlns:am3d="http://schemas.microsoft.com/office/drawing/2017/model3d" xmlns:o="urn:schemas-microsoft-com:office:office" xmlns:r="http://schemas.openxmlformats.org/officeDocument/2006/relationships" xmlns:m="http://schemas.openxmlformats.org/officeDocument/2006/math" xmlns:v="urn:schemas-microsoft-com:vml" xmlns:wp14="http://schemas.microsoft.com/office/word/2010/wordprocessingDrawing" xmlns:wp="http://schemas.openxmlformats.org/drawingml/2006/wordprocessingDrawing" xmlns:w10="urn:schemas-microsoft-com:office:word" xmlns:w="http://schemas.openxmlformats.org/wordprocessingml/2006/main" xmlns:w14="http://schemas.microsoft.com/office/word/2010/wordml" xmlns:w15="http://schemas.microsoft.com/office/word/2012/wordml" xmlns:w16cid="http://schemas.microsoft.com/office/word/2016/wordml/cid" xmlns:w16se="http://schemas.microsoft.com/office/word/2015/wordml/symex" xmlns:wpg="http://schemas.microsoft.com/office/word/2010/wordprocessingGroup" xmlns:wpi="http://schemas.microsoft.com/office/word/2010/wordprocessingInk" xmlns:wne="http://schemas.microsoft.com/office/word/2006/wordml" xmlns:wps="http://schemas.microsoft.com/office/word/2010/wordprocessingShape" mc:Ignorable="w14 w15 w16se w16cid wp14">
   <w:footnote w:type="separator" w:id="-1">
     <w:p>
       <w:r>
@@ -613,8 +616,8 @@
 </file>
 
 <file path=word/numbering.xml><?xml version="1.0" encoding="utf-8"?>
-<w:numbering xmlns:wpc="http://schemas.microsoft.com/office/word/2010/wordprocessingCanvas" xmlns:mo="http://schemas.microsoft.com/office/mac/office/2008/main" xmlns:mc="http://schemas.openxmlformats.org/markup-compatibility/2006" xmlns:mv="urn:schemas-microsoft-com:mac:vml" xmlns:o="urn:schemas-microsoft-com:office:office" xmlns:r="http://schemas.openxmlformats.org/officeDocument/2006/relationships" xmlns:m="http://schemas.openxmlformats.org/officeDocument/2006/math" xmlns:v="urn:schemas-microsoft-com:vml" xmlns:wp14="http://schemas.microsoft.com/office/word/2010/wordprocessingDrawing" xmlns:wp="http://schemas.openxmlformats.org/drawingml/2006/wordprocessingDrawing" xmlns:w10="urn:schemas-microsoft-com:office:word" xmlns:w="http://schemas.openxmlformats.org/wordprocessingml/2006/main" xmlns:w14="http://schemas.microsoft.com/office/word/2010/wordml" xmlns:w15="http://schemas.microsoft.com/office/word/2012/wordml" xmlns:wpg="http://schemas.microsoft.com/office/word/2010/wordprocessingGroup" xmlns:wpi="http://schemas.microsoft.com/office/word/2010/wordprocessingInk" xmlns:wne="http://schemas.microsoft.com/office/word/2006/wordml" xmlns:wps="http://schemas.microsoft.com/office/word/2010/wordprocessingShape" mc:Ignorable="w14 w15 wp14">
-  <w:abstractNum w:abstractNumId="0">
+<w:numbering xmlns:wpc="http://schemas.microsoft.com/office/word/2010/wordprocessingCanvas" xmlns:cx="http://schemas.microsoft.com/office/drawing/2014/chartex" xmlns:cx1="http://schemas.microsoft.com/office/drawing/2015/9/8/chartex" xmlns:cx2="http://schemas.microsoft.com/office/drawing/2015/10/21/chartex" xmlns:cx3="http://schemas.microsoft.com/office/drawing/2016/5/9/chartex" xmlns:cx4="http://schemas.microsoft.com/office/drawing/2016/5/10/chartex" xmlns:cx5="http://schemas.microsoft.com/office/drawing/2016/5/11/chartex" xmlns:cx6="http://schemas.microsoft.com/office/drawing/2016/5/12/chartex" xmlns:cx7="http://schemas.microsoft.com/office/drawing/2016/5/13/chartex" xmlns:cx8="http://schemas.microsoft.com/office/drawing/2016/5/14/chartex" xmlns:mc="http://schemas.openxmlformats.org/markup-compatibility/2006" xmlns:aink="http://schemas.microsoft.com/office/drawing/2016/ink" xmlns:am3d="http://schemas.microsoft.com/office/drawing/2017/model3d" xmlns:o="urn:schemas-microsoft-com:office:office" xmlns:r="http://schemas.openxmlformats.org/officeDocument/2006/relationships" xmlns:m="http://schemas.openxmlformats.org/officeDocument/2006/math" xmlns:v="urn:schemas-microsoft-com:vml" xmlns:wp14="http://schemas.microsoft.com/office/word/2010/wordprocessingDrawing" xmlns:wp="http://schemas.openxmlformats.org/drawingml/2006/wordprocessingDrawing" xmlns:w10="urn:schemas-microsoft-com:office:word" xmlns:w="http://schemas.openxmlformats.org/wordprocessingml/2006/main" xmlns:w14="http://schemas.microsoft.com/office/word/2010/wordml" xmlns:w15="http://schemas.microsoft.com/office/word/2012/wordml" xmlns:w16cid="http://schemas.microsoft.com/office/word/2016/wordml/cid" xmlns:w16se="http://schemas.microsoft.com/office/word/2015/wordml/symex" xmlns:wpg="http://schemas.microsoft.com/office/word/2010/wordprocessingGroup" xmlns:wpi="http://schemas.microsoft.com/office/word/2010/wordprocessingInk" xmlns:wne="http://schemas.microsoft.com/office/word/2006/wordml" xmlns:wps="http://schemas.microsoft.com/office/word/2010/wordprocessingShape" mc:Ignorable="w14 w15 w16se w16cid wp14">
+  <w:abstractNum w:abstractNumId="0" w15:restartNumberingAfterBreak="0">
     <w:nsid w:val="C669EF6A"/>
     <w:multiLevelType w:val="multilevel"/>
     <w:tmpl w:val="E04AF606"/>
@@ -706,7 +709,7 @@
       <w:lvlJc w:val="left"/>
     </w:lvl>
   </w:abstractNum>
-  <w:abstractNum w:abstractNumId="1">
+  <w:abstractNum w:abstractNumId="1" w15:restartNumberingAfterBreak="0">
     <w:nsid w:val="E17F69BA"/>
     <w:multiLevelType w:val="multilevel"/>
     <w:tmpl w:val="1F4C20E8"/>
@@ -798,7 +801,7 @@
       <w:lvlJc w:val="left"/>
     </w:lvl>
   </w:abstractNum>
-  <w:abstractNum w:abstractNumId="2">
+  <w:abstractNum w:abstractNumId="2" w15:restartNumberingAfterBreak="0">
     <w:nsid w:val="FFFFFF1D"/>
     <w:multiLevelType w:val="multilevel"/>
     <w:tmpl w:val="8F3467E8"/>
@@ -938,7 +941,7 @@
       </w:rPr>
     </w:lvl>
   </w:abstractNum>
-  <w:abstractNum w:abstractNumId="3">
+  <w:abstractNum w:abstractNumId="3" w15:restartNumberingAfterBreak="0">
     <w:nsid w:val="FFFFFF7C"/>
     <w:multiLevelType w:val="singleLevel"/>
     <w:tmpl w:val="C0A61704"/>
@@ -955,7 +958,7 @@
       </w:pPr>
     </w:lvl>
   </w:abstractNum>
-  <w:abstractNum w:abstractNumId="4">
+  <w:abstractNum w:abstractNumId="4" w15:restartNumberingAfterBreak="0">
     <w:nsid w:val="FFFFFF7D"/>
     <w:multiLevelType w:val="singleLevel"/>
     <w:tmpl w:val="7D909DFC"/>
@@ -972,7 +975,7 @@
       </w:pPr>
     </w:lvl>
   </w:abstractNum>
-  <w:abstractNum w:abstractNumId="5">
+  <w:abstractNum w:abstractNumId="5" w15:restartNumberingAfterBreak="0">
     <w:nsid w:val="FFFFFF7E"/>
     <w:multiLevelType w:val="singleLevel"/>
     <w:tmpl w:val="63B699BE"/>
@@ -989,7 +992,7 @@
       </w:pPr>
     </w:lvl>
   </w:abstractNum>
-  <w:abstractNum w:abstractNumId="6">
+  <w:abstractNum w:abstractNumId="6" w15:restartNumberingAfterBreak="0">
     <w:nsid w:val="FFFFFF7F"/>
     <w:multiLevelType w:val="singleLevel"/>
     <w:tmpl w:val="B5B0BAC8"/>
@@ -1006,7 +1009,7 @@
       </w:pPr>
     </w:lvl>
   </w:abstractNum>
-  <w:abstractNum w:abstractNumId="7">
+  <w:abstractNum w:abstractNumId="7" w15:restartNumberingAfterBreak="0">
     <w:nsid w:val="FFFFFF80"/>
     <w:multiLevelType w:val="singleLevel"/>
     <w:tmpl w:val="4F4CA582"/>
@@ -1026,7 +1029,7 @@
       </w:rPr>
     </w:lvl>
   </w:abstractNum>
-  <w:abstractNum w:abstractNumId="8">
+  <w:abstractNum w:abstractNumId="8" w15:restartNumberingAfterBreak="0">
     <w:nsid w:val="FFFFFF81"/>
     <w:multiLevelType w:val="singleLevel"/>
     <w:tmpl w:val="0AB41C74"/>
@@ -1046,7 +1049,7 @@
       </w:rPr>
     </w:lvl>
   </w:abstractNum>
-  <w:abstractNum w:abstractNumId="9">
+  <w:abstractNum w:abstractNumId="9" w15:restartNumberingAfterBreak="0">
     <w:nsid w:val="FFFFFF82"/>
     <w:multiLevelType w:val="singleLevel"/>
     <w:tmpl w:val="CE24EB28"/>
@@ -1066,7 +1069,7 @@
       </w:rPr>
     </w:lvl>
   </w:abstractNum>
-  <w:abstractNum w:abstractNumId="10">
+  <w:abstractNum w:abstractNumId="10" w15:restartNumberingAfterBreak="0">
     <w:nsid w:val="FFFFFF83"/>
     <w:multiLevelType w:val="singleLevel"/>
     <w:tmpl w:val="F60A782C"/>
@@ -1086,7 +1089,7 @@
       </w:rPr>
     </w:lvl>
   </w:abstractNum>
-  <w:abstractNum w:abstractNumId="11">
+  <w:abstractNum w:abstractNumId="11" w15:restartNumberingAfterBreak="0">
     <w:nsid w:val="FFFFFF88"/>
     <w:multiLevelType w:val="singleLevel"/>
     <w:tmpl w:val="37C045C6"/>
@@ -1103,7 +1106,7 @@
       </w:pPr>
     </w:lvl>
   </w:abstractNum>
-  <w:abstractNum w:abstractNumId="12">
+  <w:abstractNum w:abstractNumId="12" w15:restartNumberingAfterBreak="0">
     <w:nsid w:val="FFFFFF89"/>
     <w:multiLevelType w:val="singleLevel"/>
     <w:tmpl w:val="9D101680"/>
@@ -1166,7 +1169,7 @@
 </file>
 
 <file path=word/styles.xml><?xml version="1.0" encoding="utf-8"?>
-<w:styles xmlns:mc="http://schemas.openxmlformats.org/markup-compatibility/2006" xmlns:r="http://schemas.openxmlformats.org/officeDocument/2006/relationships" xmlns:w="http://schemas.openxmlformats.org/wordprocessingml/2006/main" xmlns:w14="http://schemas.microsoft.com/office/word/2010/wordml" xmlns:w15="http://schemas.microsoft.com/office/word/2012/wordml" mc:Ignorable="w14 w15">
+<w:styles xmlns:mc="http://schemas.openxmlformats.org/markup-compatibility/2006" xmlns:r="http://schemas.openxmlformats.org/officeDocument/2006/relationships" xmlns:w="http://schemas.openxmlformats.org/wordprocessingml/2006/main" xmlns:w14="http://schemas.microsoft.com/office/word/2010/wordml" xmlns:w15="http://schemas.microsoft.com/office/word/2012/wordml" xmlns:w16cid="http://schemas.microsoft.com/office/word/2016/wordml/cid" xmlns:w16se="http://schemas.microsoft.com/office/word/2015/wordml/symex" mc:Ignorable="w14 w15 w16se w16cid">
   <w:docDefaults>
     <w:rPrDefault>
       <w:rPr>
@@ -1178,11 +1181,12 @@
     </w:rPrDefault>
     <w:pPrDefault>
       <w:pPr>
-        <w:spacing w:after="200"/>
+        <w:spacing w:before="180" w:after="180"/>
+        <w:jc w:val="both"/>
       </w:pPr>
     </w:pPrDefault>
   </w:docDefaults>
-  <w:latentStyles w:defLockedState="0" w:defUIPriority="0" w:defSemiHidden="0" w:defUnhideWhenUsed="0" w:defQFormat="0" w:count="382">
+  <w:latentStyles w:defLockedState="0" w:defUIPriority="0" w:defSemiHidden="0" w:defUnhideWhenUsed="0" w:defQFormat="0" w:count="375">
     <w:lsdException w:name="heading 8" w:semiHidden="1" w:unhideWhenUsed="1"/>
     <w:lsdException w:name="index 5" w:semiHidden="1" w:unhideWhenUsed="1"/>
     <w:lsdException w:name="index 6" w:semiHidden="1" w:unhideWhenUsed="1"/>
@@ -1306,15 +1310,6 @@
     <w:lsdException w:name="Table Web 3" w:semiHidden="1" w:unhideWhenUsed="1"/>
     <w:lsdException w:name="Balloon Text" w:semiHidden="1" w:unhideWhenUsed="1"/>
     <w:lsdException w:name="Table Theme" w:semiHidden="1" w:unhideWhenUsed="1"/>
-    <w:lsdException w:name="Note Level 1" w:semiHidden="1" w:unhideWhenUsed="1"/>
-    <w:lsdException w:name="Note Level 2" w:semiHidden="1" w:unhideWhenUsed="1"/>
-    <w:lsdException w:name="Note Level 3" w:semiHidden="1" w:unhideWhenUsed="1"/>
-    <w:lsdException w:name="Note Level 4" w:semiHidden="1" w:unhideWhenUsed="1"/>
-    <w:lsdException w:name="Note Level 5" w:semiHidden="1" w:unhideWhenUsed="1"/>
-    <w:lsdException w:name="Note Level 6" w:semiHidden="1" w:unhideWhenUsed="1"/>
-    <w:lsdException w:name="Note Level 7" w:semiHidden="1" w:unhideWhenUsed="1"/>
-    <w:lsdException w:name="Note Level 8" w:semiHidden="1" w:unhideWhenUsed="1"/>
-    <w:lsdException w:name="Note Level 9" w:semiHidden="1" w:unhideWhenUsed="1"/>
     <w:lsdException w:name="Placeholder Text" w:semiHidden="1"/>
     <w:lsdException w:name="Light Shading"/>
     <w:lsdException w:name="Light List"/>
@@ -1683,9 +1678,6 @@
     <w:basedOn w:val="Normal"/>
     <w:link w:val="BodyTextChar"/>
     <w:qFormat/>
-    <w:pPr>
-      <w:spacing w:before="180" w:after="180"/>
-    </w:pPr>
   </w:style>
   <w:style w:type="paragraph" w:customStyle="1" w:styleId="FirstParagraph">
     <w:name w:val="First Paragraph"/>

</xml_diff>